<commit_message>
updating resume infos to inclue gamejam experience
</commit_message>
<xml_diff>
--- a/src/main/resources/files/CV-EN.docx
+++ b/src/main/resources/files/CV-EN.docx
@@ -134,89 +134,25 @@
       <w:pPr>
         <w:pStyle w:val="Heading3"/>
         <w:contextualSpacing w:val="0"/>
-        <w:rPr>
-          <w:color w:val="000000"/>
-          <w:sz w:val="22"/>
-          <w:szCs w:val="22"/>
-        </w:rPr>
-      </w:pPr>
-      <w:bookmarkStart w:colFirst="0" w:colLast="0" w:name="_jzdayvdzw8kt" w:id="0"/>
+        <w:rPr/>
+      </w:pPr>
+      <w:bookmarkStart w:colFirst="0" w:colLast="0" w:name="_jpditd9d87qj" w:id="0"/>
       <w:bookmarkEnd w:id="0"/>
       <w:r>
         <w:rPr>
           <w:rtl w:val="0"/>
         </w:rPr>
-        <w:t xml:space="preserve">PROFILE</w:t>
-      </w:r>
-      <w:r>
-        <w:rPr>
-          <w:rtl w:val="0"/>
-        </w:rPr>
-      </w:r>
-    </w:p>
-    <w:p>
-      <w:pPr>
-        <w:contextualSpacing w:val="0"/>
-        <w:rPr/>
-      </w:pPr>
-      <w:r>
-        <w:rPr>
-          <w:rtl w:val="0"/>
-        </w:rPr>
-        <w:t xml:space="preserve">I am a young graduate in software engineering located in </w:t>
-      </w:r>
-      <w:r>
-        <w:rPr>
-          <w:rtl w:val="0"/>
-        </w:rPr>
-        <w:t xml:space="preserve">Montréal</w:t>
-      </w:r>
-      <w:r>
-        <w:rPr>
-          <w:rtl w:val="0"/>
-        </w:rPr>
-        <w:t xml:space="preserve"> seeking new opportunities in the game development world.</w:t>
-      </w:r>
-    </w:p>
-    <w:p>
-      <w:pPr>
-        <w:contextualSpacing w:val="0"/>
-        <w:rPr/>
-      </w:pPr>
-      <w:r>
-        <w:pict>
-          <v:rect style="width:0.0pt;height:1.5pt" o:hr="t" o:hrstd="t" o:hralign="center" fillcolor="#A0A0A0" stroked="f"/>
-        </w:pict>
-      </w:r>
-      <w:r>
-        <w:rPr>
-          <w:rtl w:val="0"/>
-        </w:rPr>
-      </w:r>
-    </w:p>
-    <w:p>
-      <w:pPr>
-        <w:pStyle w:val="Heading3"/>
-        <w:contextualSpacing w:val="0"/>
-        <w:rPr/>
-      </w:pPr>
-      <w:bookmarkStart w:colFirst="0" w:colLast="0" w:name="_jpditd9d87qj" w:id="1"/>
+        <w:t xml:space="preserve">EMPLOYMENT HISTORY</w:t>
+      </w:r>
+    </w:p>
+    <w:p>
+      <w:pPr>
+        <w:pStyle w:val="Heading4"/>
+        <w:contextualSpacing w:val="0"/>
+        <w:rPr/>
+      </w:pPr>
+      <w:bookmarkStart w:colFirst="0" w:colLast="0" w:name="_yfbt68q5gdft" w:id="1"/>
       <w:bookmarkEnd w:id="1"/>
-      <w:r>
-        <w:rPr>
-          <w:rtl w:val="0"/>
-        </w:rPr>
-        <w:t xml:space="preserve">EMPLOYMENT HISTORY</w:t>
-      </w:r>
-    </w:p>
-    <w:p>
-      <w:pPr>
-        <w:pStyle w:val="Heading4"/>
-        <w:contextualSpacing w:val="0"/>
-        <w:rPr/>
-      </w:pPr>
-      <w:bookmarkStart w:colFirst="0" w:colLast="0" w:name="_yfbt68q5gdft" w:id="2"/>
-      <w:bookmarkEnd w:id="2"/>
       <w:r>
         <w:rPr>
           <w:rtl w:val="0"/>
@@ -320,8 +256,8 @@
         <w:contextualSpacing w:val="0"/>
         <w:rPr/>
       </w:pPr>
-      <w:bookmarkStart w:colFirst="0" w:colLast="0" w:name="_oeo3df16dtop" w:id="3"/>
-      <w:bookmarkEnd w:id="3"/>
+      <w:bookmarkStart w:colFirst="0" w:colLast="0" w:name="_oeo3df16dtop" w:id="2"/>
+      <w:bookmarkEnd w:id="2"/>
       <w:r>
         <w:rPr>
           <w:rtl w:val="0"/>
@@ -428,56 +364,123 @@
         <w:contextualSpacing w:val="0"/>
         <w:rPr/>
       </w:pPr>
-      <w:bookmarkStart w:colFirst="0" w:colLast="0" w:name="_4gjpclrjrwuq" w:id="4"/>
+      <w:bookmarkStart w:colFirst="0" w:colLast="0" w:name="_7ie0saa20qoi" w:id="3"/>
+      <w:bookmarkEnd w:id="3"/>
+      <w:r>
+        <w:rPr>
+          <w:rtl w:val="0"/>
+        </w:rPr>
+        <w:t xml:space="preserve">GAME JAM</w:t>
+      </w:r>
+    </w:p>
+    <w:p>
+      <w:pPr>
+        <w:pStyle w:val="Heading4"/>
+        <w:contextualSpacing w:val="0"/>
+        <w:rPr/>
+      </w:pPr>
+      <w:bookmarkStart w:colFirst="0" w:colLast="0" w:name="_j4rb0smvmigu" w:id="4"/>
       <w:bookmarkEnd w:id="4"/>
       <w:r>
         <w:rPr>
           <w:rtl w:val="0"/>
         </w:rPr>
-        <w:t xml:space="preserve">EDUCATION</w:t>
-      </w:r>
-    </w:p>
-    <w:p>
-      <w:pPr>
-        <w:pStyle w:val="Heading4"/>
-        <w:contextualSpacing w:val="0"/>
-        <w:rPr/>
-      </w:pPr>
-      <w:bookmarkStart w:colFirst="0" w:colLast="0" w:name="_e16v9w9uddlf" w:id="5"/>
-      <w:bookmarkEnd w:id="5"/>
-      <w:r>
-        <w:rPr>
-          <w:rtl w:val="0"/>
-        </w:rPr>
-        <w:t xml:space="preserve">UQAM | Université du Québec à Montréal from 2015 to 2017.</w:t>
-      </w:r>
-    </w:p>
-    <w:p>
-      <w:pPr>
-        <w:contextualSpacing w:val="0"/>
-        <w:rPr/>
-      </w:pPr>
-      <w:r>
-        <w:rPr>
-          <w:rtl w:val="0"/>
-        </w:rPr>
-        <w:tab/>
-        <w:t xml:space="preserve">Baccalauréat en génie logiciel (Software Engineering Bachelor)</w:t>
-      </w:r>
-    </w:p>
-    <w:p>
-      <w:pPr>
-        <w:pStyle w:val="Heading4"/>
-        <w:contextualSpacing w:val="0"/>
-        <w:rPr/>
-      </w:pPr>
-      <w:bookmarkStart w:colFirst="0" w:colLast="0" w:name="_m6ltaj3ybcd9" w:id="6"/>
-      <w:bookmarkEnd w:id="6"/>
-      <w:r>
-        <w:rPr>
-          <w:rtl w:val="0"/>
-        </w:rPr>
-        <w:t xml:space="preserve">SUPINFO International University from 2010 to 2012.</w:t>
+        <w:t xml:space="preserve">UQAM JAM 2017 </w:t>
+      </w:r>
+      <w:hyperlink r:id="rId9">
+        <w:r>
+          <w:rPr>
+            <w:color w:val="1155cc"/>
+            <w:sz w:val="22"/>
+            <w:szCs w:val="22"/>
+            <w:u w:val="single"/>
+            <w:rtl w:val="0"/>
+          </w:rPr>
+          <w:t xml:space="preserve">http://gamejam.uqam.ca/</w:t>
+        </w:r>
+      </w:hyperlink>
+      <w:r>
+        <w:rPr>
+          <w:rtl w:val="0"/>
+        </w:rPr>
+        <w:t xml:space="preserve"> </w:t>
+      </w:r>
+    </w:p>
+    <w:p>
+      <w:pPr>
+        <w:keepNext w:val="0"/>
+        <w:keepLines w:val="0"/>
+        <w:widowControl w:val="1"/>
+        <w:numPr>
+          <w:ilvl w:val="0"/>
+          <w:numId w:val="1"/>
+        </w:numPr>
+        <w:pBdr>
+          <w:top w:space="0" w:sz="0" w:val="nil"/>
+          <w:left w:space="0" w:sz="0" w:val="nil"/>
+          <w:bottom w:space="0" w:sz="0" w:val="nil"/>
+          <w:right w:space="0" w:sz="0" w:val="nil"/>
+          <w:between w:space="0" w:sz="0" w:val="nil"/>
+        </w:pBdr>
+        <w:shd w:fill="auto" w:val="clear"/>
+        <w:spacing w:after="0" w:before="0" w:line="276" w:lineRule="auto"/>
+        <w:ind w:left="720" w:right="0" w:hanging="360"/>
+        <w:contextualSpacing w:val="1"/>
+        <w:jc w:val="left"/>
+        <w:rPr/>
+      </w:pPr>
+      <w:r>
+        <w:rPr>
+          <w:rtl w:val="0"/>
+        </w:rPr>
+        <w:t xml:space="preserve">Theme : Avocado RPG</w:t>
+      </w:r>
+    </w:p>
+    <w:p>
+      <w:pPr>
+        <w:keepNext w:val="0"/>
+        <w:keepLines w:val="0"/>
+        <w:widowControl w:val="1"/>
+        <w:numPr>
+          <w:ilvl w:val="0"/>
+          <w:numId w:val="1"/>
+        </w:numPr>
+        <w:pBdr>
+          <w:top w:space="0" w:sz="0" w:val="nil"/>
+          <w:left w:space="0" w:sz="0" w:val="nil"/>
+          <w:bottom w:space="0" w:sz="0" w:val="nil"/>
+          <w:right w:space="0" w:sz="0" w:val="nil"/>
+          <w:between w:space="0" w:sz="0" w:val="nil"/>
+        </w:pBdr>
+        <w:shd w:fill="auto" w:val="clear"/>
+        <w:spacing w:after="0" w:before="0" w:line="276" w:lineRule="auto"/>
+        <w:ind w:left="720" w:right="0" w:hanging="360"/>
+        <w:contextualSpacing w:val="1"/>
+        <w:jc w:val="left"/>
+        <w:rPr/>
+      </w:pPr>
+      <w:r>
+        <w:rPr>
+          <w:rtl w:val="0"/>
+        </w:rPr>
+        <w:t xml:space="preserve">Project : Avocado Wars available at </w:t>
+      </w:r>
+      <w:hyperlink r:id="rId10">
+        <w:r>
+          <w:rPr>
+            <w:color w:val="1155cc"/>
+            <w:sz w:val="24"/>
+            <w:szCs w:val="24"/>
+            <w:u w:val="single"/>
+            <w:rtl w:val="0"/>
+          </w:rPr>
+          <w:t xml:space="preserve">http://www.nicolashamard.com</w:t>
+        </w:r>
+      </w:hyperlink>
+      <w:r>
+        <w:rPr>
+          <w:rtl w:val="0"/>
+        </w:rPr>
       </w:r>
     </w:p>
     <w:p>
@@ -502,25 +505,56 @@
         <w:contextualSpacing w:val="0"/>
         <w:rPr/>
       </w:pPr>
-      <w:bookmarkStart w:colFirst="0" w:colLast="0" w:name="_uu5nnlqi72wv" w:id="7"/>
+      <w:bookmarkStart w:colFirst="0" w:colLast="0" w:name="_4gjpclrjrwuq" w:id="5"/>
+      <w:bookmarkEnd w:id="5"/>
+      <w:r>
+        <w:rPr>
+          <w:rtl w:val="0"/>
+        </w:rPr>
+        <w:t xml:space="preserve">EDUCATION</w:t>
+      </w:r>
+    </w:p>
+    <w:p>
+      <w:pPr>
+        <w:pStyle w:val="Heading4"/>
+        <w:contextualSpacing w:val="0"/>
+        <w:rPr/>
+      </w:pPr>
+      <w:bookmarkStart w:colFirst="0" w:colLast="0" w:name="_e16v9w9uddlf" w:id="6"/>
+      <w:bookmarkEnd w:id="6"/>
+      <w:r>
+        <w:rPr>
+          <w:rtl w:val="0"/>
+        </w:rPr>
+        <w:t xml:space="preserve">UQAM | Université du Québec à Montréal from 2015 to 2017.</w:t>
+      </w:r>
+    </w:p>
+    <w:p>
+      <w:pPr>
+        <w:contextualSpacing w:val="0"/>
+        <w:rPr/>
+      </w:pPr>
+      <w:r>
+        <w:rPr>
+          <w:rtl w:val="0"/>
+        </w:rPr>
+        <w:tab/>
+        <w:t xml:space="preserve">Baccalauréat en génie logiciel (Software Engineering Bachelor)</w:t>
+      </w:r>
+    </w:p>
+    <w:p>
+      <w:pPr>
+        <w:pStyle w:val="Heading4"/>
+        <w:contextualSpacing w:val="0"/>
+        <w:rPr/>
+      </w:pPr>
+      <w:bookmarkStart w:colFirst="0" w:colLast="0" w:name="_m6ltaj3ybcd9" w:id="7"/>
       <w:bookmarkEnd w:id="7"/>
       <w:r>
         <w:rPr>
           <w:rtl w:val="0"/>
         </w:rPr>
-        <w:t xml:space="preserve">TECHNICAL EXPERIENCE</w:t>
-      </w:r>
-    </w:p>
-    <w:p>
-      <w:pPr>
-        <w:contextualSpacing w:val="0"/>
-        <w:rPr/>
-      </w:pPr>
-      <w:r>
-        <w:rPr>
-          <w:rtl w:val="0"/>
-        </w:rPr>
-        <w:t xml:space="preserve">C/C++, C#, Unreal Engine, Unity, Git, Linux, P5.js, Java, Javascript, Node.js , Java Sprint Framework</w:t>
+        <w:t xml:space="preserve">SUPINFO International University from 2010 to 2012.</w:t>
       </w:r>
     </w:p>
     <w:p>
@@ -541,27 +575,59 @@
     </w:p>
     <w:p>
       <w:pPr>
-        <w:contextualSpacing w:val="0"/>
-        <w:rPr/>
-      </w:pPr>
-      <w:r>
-        <w:rPr>
-          <w:rtl w:val="0"/>
-        </w:rPr>
-      </w:r>
-    </w:p>
-    <w:p>
-      <w:pPr>
         <w:pStyle w:val="Heading3"/>
         <w:contextualSpacing w:val="0"/>
         <w:rPr/>
       </w:pPr>
-      <w:bookmarkStart w:colFirst="0" w:colLast="0" w:name="_fug15i6tev18" w:id="8"/>
+      <w:bookmarkStart w:colFirst="0" w:colLast="0" w:name="_uu5nnlqi72wv" w:id="8"/>
       <w:bookmarkEnd w:id="8"/>
       <w:r>
         <w:rPr>
           <w:rtl w:val="0"/>
         </w:rPr>
+        <w:t xml:space="preserve">TECHNICAL EXPERIENCE</w:t>
+      </w:r>
+    </w:p>
+    <w:p>
+      <w:pPr>
+        <w:contextualSpacing w:val="0"/>
+        <w:rPr/>
+      </w:pPr>
+      <w:r>
+        <w:rPr>
+          <w:rtl w:val="0"/>
+        </w:rPr>
+        <w:t xml:space="preserve">C/C++, C#, Unreal Engine, Unity, Git, Linux, P5.js, Java, Javascript, Node.js , Java Spring Framework</w:t>
+      </w:r>
+    </w:p>
+    <w:p>
+      <w:pPr>
+        <w:contextualSpacing w:val="0"/>
+        <w:rPr/>
+      </w:pPr>
+      <w:r>
+        <w:pict>
+          <v:rect style="width:0.0pt;height:1.5pt" o:hr="t" o:hrstd="t" o:hralign="center" fillcolor="#A0A0A0" stroked="f"/>
+        </w:pict>
+      </w:r>
+      <w:r>
+        <w:rPr>
+          <w:rtl w:val="0"/>
+        </w:rPr>
+      </w:r>
+    </w:p>
+    <w:p>
+      <w:pPr>
+        <w:pStyle w:val="Heading3"/>
+        <w:contextualSpacing w:val="0"/>
+        <w:rPr/>
+      </w:pPr>
+      <w:bookmarkStart w:colFirst="0" w:colLast="0" w:name="_fug15i6tev18" w:id="9"/>
+      <w:bookmarkEnd w:id="9"/>
+      <w:r>
+        <w:rPr>
+          <w:rtl w:val="0"/>
+        </w:rPr>
         <w:t xml:space="preserve">LANGUAGES</w:t>
       </w:r>
     </w:p>
@@ -578,9 +644,12 @@
       </w:r>
     </w:p>
     <w:sectPr>
-      <w:footerReference r:id="rId9" w:type="default"/>
-      <w:pgSz w:h="16834" w:w="11909"/>
-      <w:pgMar w:bottom="1440" w:top="1440" w:left="1440" w:right="1440" w:header="0"/>
+      <w:headerReference r:id="rId11" w:type="default"/>
+      <w:headerReference r:id="rId12" w:type="first"/>
+      <w:footerReference r:id="rId13" w:type="default"/>
+      <w:footerReference r:id="rId14" w:type="first"/>
+      <w:pgSz w:h="16838" w:w="11906"/>
+      <w:pgMar w:bottom="1156.5354330708662" w:top="1156.5354330708662" w:left="1440.0000000000002" w:right="1440.0000000000002" w:header="0"/>
       <w:pgNumType w:start="1"/>
     </w:sectPr>
   </w:body>
@@ -601,6 +670,54 @@
     </w:r>
   </w:p>
 </w:ftr>
+</file>
+
+<file path=word/footer2.xml><?xml version="1.0" encoding="utf-8"?>
+<w:ftr xmlns:mc="http://schemas.openxmlformats.org/markup-compatibility/2006" xmlns:o="urn:schemas-microsoft-com:office:office" xmlns:r="http://schemas.openxmlformats.org/officeDocument/2006/relationships" xmlns:m="http://schemas.openxmlformats.org/officeDocument/2006/math" xmlns:v="urn:schemas-microsoft-com:vml" xmlns:wp="http://schemas.openxmlformats.org/drawingml/2006/wordprocessingDrawing" xmlns:w10="urn:schemas-microsoft-com:office:word" xmlns:w="http://schemas.openxmlformats.org/wordprocessingml/2006/main" xmlns:wne="http://schemas.microsoft.com/office/word/2006/wordml" xmlns:sl="http://schemas.openxmlformats.org/schemaLibrary/2006/main" xmlns:a="http://schemas.openxmlformats.org/drawingml/2006/main" xmlns:pic="http://schemas.openxmlformats.org/drawingml/2006/picture" xmlns:c="http://schemas.openxmlformats.org/drawingml/2006/chart" xmlns:lc="http://schemas.openxmlformats.org/drawingml/2006/lockedCanvas" xmlns:dgm="http://schemas.openxmlformats.org/drawingml/2006/diagram" xmlns:wps="http://schemas.microsoft.com/office/word/2010/wordprocessingShape" xmlns:wpg="http://schemas.microsoft.com/office/word/2010/wordprocessingGroup">
+  <w:p>
+    <w:pPr>
+      <w:contextualSpacing w:val="0"/>
+      <w:rPr/>
+    </w:pPr>
+    <w:r>
+      <w:rPr>
+        <w:rtl w:val="0"/>
+      </w:rPr>
+    </w:r>
+  </w:p>
+</w:ftr>
+</file>
+
+<file path=word/header1.xml><?xml version="1.0" encoding="utf-8"?>
+<w:hdr xmlns:mc="http://schemas.openxmlformats.org/markup-compatibility/2006" xmlns:o="urn:schemas-microsoft-com:office:office" xmlns:r="http://schemas.openxmlformats.org/officeDocument/2006/relationships" xmlns:m="http://schemas.openxmlformats.org/officeDocument/2006/math" xmlns:v="urn:schemas-microsoft-com:vml" xmlns:wp="http://schemas.openxmlformats.org/drawingml/2006/wordprocessingDrawing" xmlns:w10="urn:schemas-microsoft-com:office:word" xmlns:w="http://schemas.openxmlformats.org/wordprocessingml/2006/main" xmlns:wne="http://schemas.microsoft.com/office/word/2006/wordml" xmlns:sl="http://schemas.openxmlformats.org/schemaLibrary/2006/main" xmlns:a="http://schemas.openxmlformats.org/drawingml/2006/main" xmlns:pic="http://schemas.openxmlformats.org/drawingml/2006/picture" xmlns:c="http://schemas.openxmlformats.org/drawingml/2006/chart" xmlns:lc="http://schemas.openxmlformats.org/drawingml/2006/lockedCanvas" xmlns:dgm="http://schemas.openxmlformats.org/drawingml/2006/diagram" xmlns:wps="http://schemas.microsoft.com/office/word/2010/wordprocessingShape" xmlns:wpg="http://schemas.microsoft.com/office/word/2010/wordprocessingGroup">
+  <w:p>
+    <w:pPr>
+      <w:contextualSpacing w:val="0"/>
+      <w:rPr/>
+    </w:pPr>
+    <w:r>
+      <w:rPr>
+        <w:rtl w:val="0"/>
+      </w:rPr>
+    </w:r>
+  </w:p>
+</w:hdr>
+</file>
+
+<file path=word/header2.xml><?xml version="1.0" encoding="utf-8"?>
+<w:hdr xmlns:mc="http://schemas.openxmlformats.org/markup-compatibility/2006" xmlns:o="urn:schemas-microsoft-com:office:office" xmlns:r="http://schemas.openxmlformats.org/officeDocument/2006/relationships" xmlns:m="http://schemas.openxmlformats.org/officeDocument/2006/math" xmlns:v="urn:schemas-microsoft-com:vml" xmlns:wp="http://schemas.openxmlformats.org/drawingml/2006/wordprocessingDrawing" xmlns:w10="urn:schemas-microsoft-com:office:word" xmlns:w="http://schemas.openxmlformats.org/wordprocessingml/2006/main" xmlns:wne="http://schemas.microsoft.com/office/word/2006/wordml" xmlns:sl="http://schemas.openxmlformats.org/schemaLibrary/2006/main" xmlns:a="http://schemas.openxmlformats.org/drawingml/2006/main" xmlns:pic="http://schemas.openxmlformats.org/drawingml/2006/picture" xmlns:c="http://schemas.openxmlformats.org/drawingml/2006/chart" xmlns:lc="http://schemas.openxmlformats.org/drawingml/2006/lockedCanvas" xmlns:dgm="http://schemas.openxmlformats.org/drawingml/2006/diagram" xmlns:wps="http://schemas.microsoft.com/office/word/2010/wordprocessingShape" xmlns:wpg="http://schemas.microsoft.com/office/word/2010/wordprocessingGroup">
+  <w:p>
+    <w:pPr>
+      <w:contextualSpacing w:val="0"/>
+      <w:rPr/>
+    </w:pPr>
+    <w:r>
+      <w:rPr>
+        <w:rtl w:val="0"/>
+      </w:rPr>
+    </w:r>
+  </w:p>
+</w:hdr>
 </file>
 
 <file path=word/numbering.xml><?xml version="1.0" encoding="utf-8"?>

</xml_diff>